<commit_message>
WebGPU: * extensions are opt in from editor now, instead of always asked for. Helps techniques work on more devices by default. * makes boolean variable default values into javascript safe values, like it does for floats. * does string replacement in shader header files like it does on other platforms - limited to const variables and similar * better instructions in todos about how to load textures * imported textures now have a URL box in the html instead of requiring you to write javascript * fixed error reporting when loading textures
Viewer:
* Log window and shader list improvements (thanks Martin!)
* fix for mesh / amplification shader dispatch logic

Editor:
* editor shader resources will show only buffer or texture settings, whichever was chosen for the type

Compiler:
* better sanitization of identifiers made from node names / variabe names / etc in generated code.
</commit_message>
<xml_diff>
--- a/UserDocumentation/WebGPU.docx
+++ b/UserDocumentation/WebGPU.docx
@@ -6,13 +6,36 @@
       <w:pPr>
         <w:pStyle w:val="Heading1"/>
       </w:pPr>
+      <w:proofErr w:type="spellStart"/>
       <w:r>
         <w:t>WebGPU</w:t>
       </w:r>
-    </w:p>
-    <w:p>
-      <w:r>
-        <w:t>WebGPU doesn’t currently work in all browsers.  It does currently work in Chrome, but not in firefox.</w:t>
+      <w:proofErr w:type="spellEnd"/>
+    </w:p>
+    <w:p>
+      <w:proofErr w:type="spellStart"/>
+      <w:r>
+        <w:t>WebGPU</w:t>
+      </w:r>
+      <w:proofErr w:type="spellEnd"/>
+      <w:r>
+        <w:t xml:space="preserve"> doesn’t currently work </w:t>
+      </w:r>
+      <w:proofErr w:type="gramStart"/>
+      <w:r>
+        <w:t>in</w:t>
+      </w:r>
+      <w:proofErr w:type="gramEnd"/>
+      <w:r>
+        <w:t xml:space="preserve"> all browsers.  It does currently work in Chrome, but not in </w:t>
+      </w:r>
+      <w:proofErr w:type="spellStart"/>
+      <w:r>
+        <w:t>firefox</w:t>
+      </w:r>
+      <w:proofErr w:type="spellEnd"/>
+      <w:r>
+        <w:t>.</w:t>
       </w:r>
       <w:r>
         <w:t xml:space="preserve"> See browser support status here: </w:t>
@@ -28,7 +51,15 @@
     </w:p>
     <w:p>
       <w:r>
-        <w:t xml:space="preserve">You can debug WebGPU </w:t>
+        <w:t xml:space="preserve">You can debug </w:t>
+      </w:r>
+      <w:proofErr w:type="spellStart"/>
+      <w:r>
+        <w:t>WebGPU</w:t>
+      </w:r>
+      <w:proofErr w:type="spellEnd"/>
+      <w:r>
+        <w:t xml:space="preserve"> </w:t>
       </w:r>
       <w:r>
         <w:t xml:space="preserve">with pix.  See </w:t>
@@ -37,7 +68,15 @@
         <w:t>the “</w:t>
       </w:r>
       <w:r>
-        <w:t>Pix Capture From a Browser</w:t>
+        <w:t xml:space="preserve">Pix Capture </w:t>
+      </w:r>
+      <w:proofErr w:type="gramStart"/>
+      <w:r>
+        <w:t>From</w:t>
+      </w:r>
+      <w:proofErr w:type="gramEnd"/>
+      <w:r>
+        <w:t xml:space="preserve"> a Browser</w:t>
       </w:r>
       <w:r>
         <w:t>” section.</w:t>
@@ -48,12 +87,25 @@
         <w:pStyle w:val="Heading2"/>
       </w:pPr>
       <w:r>
-        <w:t>Learning WebGPU</w:t>
-      </w:r>
-    </w:p>
-    <w:p>
-      <w:r>
-        <w:t xml:space="preserve">This is a great introduction to webgpu which shows how to implement Conway’s game of life using compute shaders: </w:t>
+        <w:t xml:space="preserve">Learning </w:t>
+      </w:r>
+      <w:proofErr w:type="spellStart"/>
+      <w:r>
+        <w:t>WebGPU</w:t>
+      </w:r>
+      <w:proofErr w:type="spellEnd"/>
+    </w:p>
+    <w:p>
+      <w:r>
+        <w:t xml:space="preserve">This is a great introduction to </w:t>
+      </w:r>
+      <w:proofErr w:type="spellStart"/>
+      <w:r>
+        <w:t>webgpu</w:t>
+      </w:r>
+      <w:proofErr w:type="spellEnd"/>
+      <w:r>
+        <w:t xml:space="preserve"> which shows how to implement Conway’s game of life using compute shaders: </w:t>
       </w:r>
       <w:hyperlink r:id="rId6" w:anchor="0" w:history="1">
         <w:r>
@@ -66,7 +118,15 @@
     </w:p>
     <w:p>
       <w:r>
-        <w:t xml:space="preserve">This slide deck talks about the technical details of webgpu: </w:t>
+        <w:t xml:space="preserve">This slide deck talks about the technical details of </w:t>
+      </w:r>
+      <w:proofErr w:type="spellStart"/>
+      <w:r>
+        <w:t>webgpu</w:t>
+      </w:r>
+      <w:proofErr w:type="spellEnd"/>
+      <w:r>
+        <w:t xml:space="preserve">: </w:t>
       </w:r>
       <w:hyperlink r:id="rId7" w:history="1">
         <w:r>
@@ -81,8 +141,13 @@
       <w:pPr>
         <w:pStyle w:val="Heading2"/>
       </w:pPr>
-      <w:r>
-        <w:t xml:space="preserve">WebGPU </w:t>
+      <w:proofErr w:type="spellStart"/>
+      <w:r>
+        <w:t>WebGPU</w:t>
+      </w:r>
+      <w:proofErr w:type="spellEnd"/>
+      <w:r>
+        <w:t xml:space="preserve"> </w:t>
       </w:r>
       <w:r>
         <w:t>Limitations</w:t>
@@ -90,7 +155,15 @@
     </w:p>
     <w:p>
       <w:r>
-        <w:t xml:space="preserve">You can see the webgpu capabilities of your browser at </w:t>
+        <w:t xml:space="preserve">You can see the </w:t>
+      </w:r>
+      <w:proofErr w:type="spellStart"/>
+      <w:r>
+        <w:t>webgpu</w:t>
+      </w:r>
+      <w:proofErr w:type="spellEnd"/>
+      <w:r>
+        <w:t xml:space="preserve"> capabilities of your browser at </w:t>
       </w:r>
       <w:hyperlink r:id="rId8" w:history="1">
         <w:r>
@@ -103,7 +176,23 @@
     </w:p>
     <w:p>
       <w:r>
-        <w:t>As of writing this, WebGPU:</w:t>
+        <w:t xml:space="preserve">As </w:t>
+      </w:r>
+      <w:proofErr w:type="gramStart"/>
+      <w:r>
+        <w:t>of</w:t>
+      </w:r>
+      <w:proofErr w:type="gramEnd"/>
+      <w:r>
+        <w:t xml:space="preserve"> writing this, </w:t>
+      </w:r>
+      <w:proofErr w:type="spellStart"/>
+      <w:r>
+        <w:t>WebGPU</w:t>
+      </w:r>
+      <w:proofErr w:type="spellEnd"/>
+      <w:r>
+        <w:t>:</w:t>
       </w:r>
     </w:p>
     <w:p>
@@ -126,8 +215,13 @@
           <w:numId w:val="1"/>
         </w:numPr>
       </w:pPr>
-      <w:r>
-        <w:t>Has very limited support for different formats in read-write storage textures (aka UAVs).</w:t>
+      <w:proofErr w:type="gramStart"/>
+      <w:r>
+        <w:t>Has</w:t>
+      </w:r>
+      <w:proofErr w:type="gramEnd"/>
+      <w:r>
+        <w:t xml:space="preserve"> very limited support for different formats in read-write storage textures (aka UAVs).</w:t>
       </w:r>
     </w:p>
     <w:p>
@@ -169,7 +263,39 @@
         </w:numPr>
       </w:pPr>
       <w:r>
-        <w:t>rgba8(unorm/snorm/sint/uint)</w:t>
+        <w:t>rgba8(</w:t>
+      </w:r>
+      <w:proofErr w:type="spellStart"/>
+      <w:r>
+        <w:t>unorm</w:t>
+      </w:r>
+      <w:proofErr w:type="spellEnd"/>
+      <w:r>
+        <w:t>/</w:t>
+      </w:r>
+      <w:proofErr w:type="spellStart"/>
+      <w:r>
+        <w:t>snorm</w:t>
+      </w:r>
+      <w:proofErr w:type="spellEnd"/>
+      <w:r>
+        <w:t>/</w:t>
+      </w:r>
+      <w:proofErr w:type="spellStart"/>
+      <w:r>
+        <w:t>sint</w:t>
+      </w:r>
+      <w:proofErr w:type="spellEnd"/>
+      <w:r>
+        <w:t>/</w:t>
+      </w:r>
+      <w:proofErr w:type="spellStart"/>
+      <w:r>
+        <w:t>uint</w:t>
+      </w:r>
+      <w:proofErr w:type="spellEnd"/>
+      <w:r>
+        <w:t>)</w:t>
       </w:r>
     </w:p>
     <w:p>
@@ -181,7 +307,23 @@
         </w:numPr>
       </w:pPr>
       <w:r>
-        <w:t>rgba16(float/sint/uint)</w:t>
+        <w:t>rgba16(float/</w:t>
+      </w:r>
+      <w:proofErr w:type="spellStart"/>
+      <w:r>
+        <w:t>sint</w:t>
+      </w:r>
+      <w:proofErr w:type="spellEnd"/>
+      <w:r>
+        <w:t>/</w:t>
+      </w:r>
+      <w:proofErr w:type="spellStart"/>
+      <w:r>
+        <w:t>uint</w:t>
+      </w:r>
+      <w:proofErr w:type="spellEnd"/>
+      <w:r>
+        <w:t>)</w:t>
       </w:r>
     </w:p>
     <w:p>
@@ -193,7 +335,23 @@
         </w:numPr>
       </w:pPr>
       <w:r>
-        <w:t>rg32(float/sint/uint)</w:t>
+        <w:t>rg32(float/</w:t>
+      </w:r>
+      <w:proofErr w:type="spellStart"/>
+      <w:r>
+        <w:t>sint</w:t>
+      </w:r>
+      <w:proofErr w:type="spellEnd"/>
+      <w:r>
+        <w:t>/</w:t>
+      </w:r>
+      <w:proofErr w:type="spellStart"/>
+      <w:r>
+        <w:t>uint</w:t>
+      </w:r>
+      <w:proofErr w:type="spellEnd"/>
+      <w:r>
+        <w:t>)</w:t>
       </w:r>
     </w:p>
     <w:p>
@@ -205,7 +363,23 @@
         </w:numPr>
       </w:pPr>
       <w:r>
-        <w:t>rgba32(float/sint/uint)</w:t>
+        <w:t>rgba32(float/</w:t>
+      </w:r>
+      <w:proofErr w:type="spellStart"/>
+      <w:r>
+        <w:t>sint</w:t>
+      </w:r>
+      <w:proofErr w:type="spellEnd"/>
+      <w:r>
+        <w:t>/</w:t>
+      </w:r>
+      <w:proofErr w:type="spellStart"/>
+      <w:r>
+        <w:t>uint</w:t>
+      </w:r>
+      <w:proofErr w:type="spellEnd"/>
+      <w:r>
+        <w:t>)</w:t>
       </w:r>
     </w:p>
     <w:p>
@@ -217,7 +391,39 @@
         </w:numPr>
       </w:pPr>
       <w:r>
-        <w:t>Note it’s missing things like r8 (unorm/snorm/sint/uint)!</w:t>
+        <w:t>Note it’s missing things like r8 (</w:t>
+      </w:r>
+      <w:proofErr w:type="spellStart"/>
+      <w:r>
+        <w:t>unorm</w:t>
+      </w:r>
+      <w:proofErr w:type="spellEnd"/>
+      <w:r>
+        <w:t>/</w:t>
+      </w:r>
+      <w:proofErr w:type="spellStart"/>
+      <w:r>
+        <w:t>snorm</w:t>
+      </w:r>
+      <w:proofErr w:type="spellEnd"/>
+      <w:r>
+        <w:t>/</w:t>
+      </w:r>
+      <w:proofErr w:type="spellStart"/>
+      <w:r>
+        <w:t>sint</w:t>
+      </w:r>
+      <w:proofErr w:type="spellEnd"/>
+      <w:r>
+        <w:t>/</w:t>
+      </w:r>
+      <w:proofErr w:type="spellStart"/>
+      <w:r>
+        <w:t>uint</w:t>
+      </w:r>
+      <w:proofErr w:type="spellEnd"/>
+      <w:r>
+        <w:t>)!</w:t>
       </w:r>
     </w:p>
     <w:p>
@@ -256,23 +462,75 @@
           <w:b/>
           <w:bCs/>
         </w:rPr>
-        <w:t>/*$(RWTextureR:pin)*/</w:t>
-      </w:r>
-      <w:r>
-        <w:t xml:space="preserve"> and </w:t>
-      </w:r>
+        <w:t>/*$(</w:t>
+      </w:r>
+      <w:proofErr w:type="spellStart"/>
+      <w:proofErr w:type="gramStart"/>
       <w:r>
         <w:rPr>
           <w:b/>
           <w:bCs/>
         </w:rPr>
-        <w:t>/*$(RWTextureW:pin)*/</w:t>
+        <w:t>RWTextureR:pin</w:t>
+      </w:r>
+      <w:proofErr w:type="spellEnd"/>
+      <w:proofErr w:type="gramEnd"/>
+      <w:r>
+        <w:rPr>
+          <w:b/>
+          <w:bCs/>
+        </w:rPr>
+        <w:t>)*/</w:t>
+      </w:r>
+      <w:r>
+        <w:t xml:space="preserve"> and </w:t>
+      </w:r>
+      <w:r>
+        <w:rPr>
+          <w:b/>
+          <w:bCs/>
+        </w:rPr>
+        <w:t>/*$(</w:t>
+      </w:r>
+      <w:proofErr w:type="spellStart"/>
+      <w:proofErr w:type="gramStart"/>
+      <w:r>
+        <w:rPr>
+          <w:b/>
+          <w:bCs/>
+        </w:rPr>
+        <w:t>RWTextureW:pin</w:t>
+      </w:r>
+      <w:proofErr w:type="spellEnd"/>
+      <w:proofErr w:type="gramEnd"/>
+      <w:r>
+        <w:rPr>
+          <w:b/>
+          <w:bCs/>
+        </w:rPr>
+        <w:t>)*/</w:t>
       </w:r>
       <w:r>
         <w:t xml:space="preserve"> instead of using the pin name directly in the shader.</w:t>
       </w:r>
       <w:r>
-        <w:t xml:space="preserve"> Technically you only need to use RWTextureR, because RWTextureW accesses the original resource, to write to it.</w:t>
+        <w:t xml:space="preserve"> Technically you only need to use </w:t>
+      </w:r>
+      <w:proofErr w:type="spellStart"/>
+      <w:r>
+        <w:t>RWTextureR</w:t>
+      </w:r>
+      <w:proofErr w:type="spellEnd"/>
+      <w:r>
+        <w:t xml:space="preserve">, because </w:t>
+      </w:r>
+      <w:proofErr w:type="spellStart"/>
+      <w:r>
+        <w:t>RWTextureW</w:t>
+      </w:r>
+      <w:proofErr w:type="spellEnd"/>
+      <w:r>
+        <w:t xml:space="preserve"> accesses the original resource, to write to it.</w:t>
       </w:r>
     </w:p>
     <w:p>
@@ -286,9 +544,11 @@
       <w:r>
         <w:t xml:space="preserve">Does not allow you to create an sRGB format texture with the </w:t>
       </w:r>
+      <w:proofErr w:type="spellStart"/>
       <w:r>
         <w:t>GPUTextureUsage.STORAGE_BINDING</w:t>
       </w:r>
+      <w:proofErr w:type="spellEnd"/>
       <w:r>
         <w:t xml:space="preserve"> flag</w:t>
       </w:r>
@@ -314,14 +574,35 @@
           <w:numId w:val="1"/>
         </w:numPr>
       </w:pPr>
-      <w:r>
-        <w:t>Is missing features like raytracing</w:t>
+      <w:proofErr w:type="gramStart"/>
+      <w:r>
+        <w:t>Is</w:t>
+      </w:r>
+      <w:proofErr w:type="gramEnd"/>
+      <w:r>
+        <w:t xml:space="preserve"> missing features like raytracing</w:t>
       </w:r>
       <w:r>
         <w:t xml:space="preserve"> </w:t>
       </w:r>
       <w:r>
-        <w:t xml:space="preserve">and variable rate shading. We will emulate what we can and makes sense to. </w:t>
+        <w:t xml:space="preserve">and variable rate shading. We will emulate what we can and </w:t>
+      </w:r>
+      <w:proofErr w:type="gramStart"/>
+      <w:r>
+        <w:t>makes</w:t>
+      </w:r>
+      <w:proofErr w:type="gramEnd"/>
+      <w:r>
+        <w:t xml:space="preserve"> sense </w:t>
+      </w:r>
+      <w:proofErr w:type="gramStart"/>
+      <w:r>
+        <w:t>to</w:t>
+      </w:r>
+      <w:proofErr w:type="gramEnd"/>
+      <w:r>
+        <w:t xml:space="preserve">. </w:t>
       </w:r>
       <w:r>
         <w:t xml:space="preserve"> </w:t>
@@ -402,7 +683,31 @@
         <w:t xml:space="preserve">  </w:t>
       </w:r>
       <w:r>
-        <w:t>See the AnyHit and simpleRT raytracing javascript unit test logic for information about using BVHs.</w:t>
+        <w:t xml:space="preserve">See the </w:t>
+      </w:r>
+      <w:proofErr w:type="spellStart"/>
+      <w:r>
+        <w:t>AnyHit</w:t>
+      </w:r>
+      <w:proofErr w:type="spellEnd"/>
+      <w:r>
+        <w:t xml:space="preserve"> and </w:t>
+      </w:r>
+      <w:proofErr w:type="spellStart"/>
+      <w:r>
+        <w:t>simpleRT</w:t>
+      </w:r>
+      <w:proofErr w:type="spellEnd"/>
+      <w:r>
+        <w:t xml:space="preserve"> raytracing </w:t>
+      </w:r>
+      <w:proofErr w:type="spellStart"/>
+      <w:r>
+        <w:t>javascript</w:t>
+      </w:r>
+      <w:proofErr w:type="spellEnd"/>
+      <w:r>
+        <w:t xml:space="preserve"> unit test logic for information about using BVHs.</w:t>
       </w:r>
     </w:p>
     <w:p>
@@ -414,7 +719,15 @@
         </w:numPr>
       </w:pPr>
       <w:r>
-        <w:t>Mesh shaders are not supported in webgpu.</w:t>
+        <w:t xml:space="preserve">Mesh shaders are not supported in </w:t>
+      </w:r>
+      <w:proofErr w:type="spellStart"/>
+      <w:r>
+        <w:t>webgpu</w:t>
+      </w:r>
+      <w:proofErr w:type="spellEnd"/>
+      <w:r>
+        <w:t>.</w:t>
       </w:r>
     </w:p>
     <w:p>
@@ -429,7 +742,15 @@
         <w:t>Variable rate shading is not supported</w:t>
       </w:r>
       <w:r>
-        <w:t xml:space="preserve"> in webgpu.</w:t>
+        <w:t xml:space="preserve"> in </w:t>
+      </w:r>
+      <w:proofErr w:type="spellStart"/>
+      <w:r>
+        <w:t>webgpu</w:t>
+      </w:r>
+      <w:proofErr w:type="spellEnd"/>
+      <w:r>
+        <w:t>.</w:t>
       </w:r>
     </w:p>
     <w:p>
@@ -441,7 +762,23 @@
         </w:numPr>
       </w:pPr>
       <w:r>
-        <w:t xml:space="preserve">Storage textures require that you specify the texture format in the shader, as well as in the cpu side definition of the shader.  This is a problem for shaders that are meant to work with a variety of input types, or an unknown input type (like, an imported resource).  To work around this, Gigi puts special tokes into the shader for where the format should go, and then at runtime, the generated javascript will replace those strings with the correct format when compiling the shaders.  If the format coming in changes, it will re-create the shader related objects </w:t>
+        <w:t xml:space="preserve">Storage textures require that you specify the texture format in the shader, as well as in the </w:t>
+      </w:r>
+      <w:proofErr w:type="spellStart"/>
+      <w:r>
+        <w:t>cpu</w:t>
+      </w:r>
+      <w:proofErr w:type="spellEnd"/>
+      <w:r>
+        <w:t xml:space="preserve"> side definition of the shader.  This is a problem for shaders that are meant to work with a variety of input types, or an unknown input type (like, an imported resource).  To work around this, Gigi puts special tokes into the shader for where the format should go, and then at runtime, the generated </w:t>
+      </w:r>
+      <w:proofErr w:type="spellStart"/>
+      <w:r>
+        <w:t>javascript</w:t>
+      </w:r>
+      <w:proofErr w:type="spellEnd"/>
+      <w:r>
+        <w:t xml:space="preserve"> will replace those strings with the correct format when compiling the shaders.  If the format coming in changes, it will re-create the shader related objects </w:t>
       </w:r>
       <w:r>
         <w:t>for</w:t>
@@ -459,7 +796,23 @@
         </w:numPr>
       </w:pPr>
       <w:r>
-        <w:t>Storage textures cannot be used in vertex shaders. So you can’t write to textures from a vertex shader.</w:t>
+        <w:t xml:space="preserve">Storage textures cannot be used in vertex shaders. </w:t>
+      </w:r>
+      <w:proofErr w:type="gramStart"/>
+      <w:r>
+        <w:t>So</w:t>
+      </w:r>
+      <w:proofErr w:type="gramEnd"/>
+      <w:r>
+        <w:t xml:space="preserve"> you can’t </w:t>
+      </w:r>
+      <w:proofErr w:type="gramStart"/>
+      <w:r>
+        <w:t>write to</w:t>
+      </w:r>
+      <w:proofErr w:type="gramEnd"/>
+      <w:r>
+        <w:t xml:space="preserve"> textures from a vertex shader.</w:t>
       </w:r>
       <w:r>
         <w:t xml:space="preserve"> You also cannot use atomic operations in vertex shaders.</w:t>
@@ -474,7 +827,15 @@
         </w:numPr>
       </w:pPr>
       <w:r>
-        <w:t>Draw calls seem fine to use unpadded / unaligned vertex buffers, but if you want to read/write that VB from a shader, it expects it to be padded / aligned.  Since you could reasonably want to have a dynamic VB written to by a compute shader, or read VB fields from a raytracing shader or similar, all vertex buffers are padded / aligned, even though that wastes memory.</w:t>
+        <w:t xml:space="preserve">Draw calls seem fine to use unpadded / unaligned vertex buffers, but if you want to read/write that VB from a shader, it expects it to be padded / aligned.  Since you could reasonably want to have a dynamic VB written to by a compute </w:t>
+      </w:r>
+      <w:proofErr w:type="gramStart"/>
+      <w:r>
+        <w:t>shader, or</w:t>
+      </w:r>
+      <w:proofErr w:type="gramEnd"/>
+      <w:r>
+        <w:t xml:space="preserve"> read VB fields from a raytracing shader or similar, all vertex buffers are padded / aligned, even though that wastes memory.</w:t>
       </w:r>
       <w:r>
         <w:t xml:space="preserve"> Example: having a vertex buffer with float3 position and float3 normal could be 6 floats per vertex, but this would make it be 8 floats per vertex, aligning each float3 to float4 boundaries.</w:t>
@@ -489,7 +850,23 @@
         </w:numPr>
       </w:pPr>
       <w:r>
-        <w:t xml:space="preserve">You cannot write to a cube map texture from a shader.  The workaround for this is to write to it as a </w:t>
+        <w:t xml:space="preserve">You cannot </w:t>
+      </w:r>
+      <w:proofErr w:type="gramStart"/>
+      <w:r>
+        <w:t>write to</w:t>
+      </w:r>
+      <w:proofErr w:type="gramEnd"/>
+      <w:r>
+        <w:t xml:space="preserve"> a cube map texture from a shader.  The workaround for this is to </w:t>
+      </w:r>
+      <w:proofErr w:type="gramStart"/>
+      <w:r>
+        <w:t>write to</w:t>
+      </w:r>
+      <w:proofErr w:type="gramEnd"/>
+      <w:r>
+        <w:t xml:space="preserve"> it as a </w:t>
       </w:r>
       <w:r>
         <w:t xml:space="preserve">2d </w:t>
@@ -498,7 +875,23 @@
         <w:t>texture array instead.</w:t>
       </w:r>
       <w:r>
-        <w:t xml:space="preserve"> We could probably make this happen automatically during the Gigi code generation process, if we rely on people using the RWTextureR and RWTextureW tokens.</w:t>
+        <w:t xml:space="preserve"> We could probably make this happen automatically during the Gigi code generation process, if we rely on people using the </w:t>
+      </w:r>
+      <w:proofErr w:type="spellStart"/>
+      <w:r>
+        <w:t>RWTextureR</w:t>
+      </w:r>
+      <w:proofErr w:type="spellEnd"/>
+      <w:r>
+        <w:t xml:space="preserve"> and </w:t>
+      </w:r>
+      <w:proofErr w:type="spellStart"/>
+      <w:r>
+        <w:t>RWTextureW</w:t>
+      </w:r>
+      <w:proofErr w:type="spellEnd"/>
+      <w:r>
+        <w:t xml:space="preserve"> tokens.</w:t>
       </w:r>
     </w:p>
     <w:p>
@@ -510,7 +903,15 @@
         </w:numPr>
       </w:pPr>
       <w:r>
-        <w:t xml:space="preserve">Rasterizing to a slice of a 3d texture doesn’t seem to be working. This can be seen if generating code for and running </w:t>
+        <w:t xml:space="preserve">Rasterizing to a slice of a 3d texture doesn’t seem to be working. This can be seen </w:t>
+      </w:r>
+      <w:proofErr w:type="gramStart"/>
+      <w:r>
+        <w:t>if</w:t>
+      </w:r>
+      <w:proofErr w:type="gramEnd"/>
+      <w:r>
+        <w:t xml:space="preserve"> generating code for and running </w:t>
       </w:r>
       <w:r>
         <w:t>Texture3DRW_PS</w:t>
@@ -542,9 +943,11 @@
       <w:r>
         <w:t xml:space="preserve">Atomic operations like </w:t>
       </w:r>
+      <w:proofErr w:type="spellStart"/>
       <w:r>
         <w:t>InterlockedAdd</w:t>
       </w:r>
+      <w:proofErr w:type="spellEnd"/>
       <w:r>
         <w:t xml:space="preserve"> are not supported for textures, they are only supported for buffers and group shared memory, and only for uint32</w:t>
       </w:r>
@@ -561,14 +964,46 @@
         </w:numPr>
       </w:pPr>
       <w:r>
-        <w:t>To allow atomic operations for WebGPU, you must check the box “Allow Atomic Ops” in the shader resource declaration, or in the structure field declaration.</w:t>
-      </w:r>
-      <w:r>
-        <w:t xml:space="preserve"> This is used to declare the buffer type or struct field type as atomic in slang (a requirement for wgsl output). It’s possible that slang could be modified so that in a legalization </w:t>
+        <w:t xml:space="preserve">To allow atomic operations for </w:t>
+      </w:r>
+      <w:proofErr w:type="spellStart"/>
+      <w:r>
+        <w:t>WebGPU</w:t>
+      </w:r>
+      <w:proofErr w:type="spellEnd"/>
+      <w:r>
+        <w:t>, you must check the box “Allow Atomic Ops” in the shader resource declaration, or in the structure field declaration.</w:t>
+      </w:r>
+      <w:r>
+        <w:t xml:space="preserve"> This is used to declare the buffer type or struct field type as atomic in slang (a requirement for </w:t>
+      </w:r>
+      <w:proofErr w:type="spellStart"/>
+      <w:r>
+        <w:t>wgsl</w:t>
+      </w:r>
+      <w:proofErr w:type="spellEnd"/>
+      <w:r>
+        <w:t xml:space="preserve"> output). It’s possible that slang could be modified so that in a legalization </w:t>
       </w:r>
       <w:r>
         <w:lastRenderedPageBreak/>
-        <w:t>pass, it detects which things are used in atomic operations, and automatically define them as atomic objects. That would get rid of the need for this checkbox.</w:t>
+        <w:t xml:space="preserve">pass, it detects which things are used in atomic </w:t>
+      </w:r>
+      <w:proofErr w:type="gramStart"/>
+      <w:r>
+        <w:t>operations, and</w:t>
+      </w:r>
+      <w:proofErr w:type="gramEnd"/>
+      <w:r>
+        <w:t xml:space="preserve"> automatically </w:t>
+      </w:r>
+      <w:proofErr w:type="gramStart"/>
+      <w:r>
+        <w:t>define</w:t>
+      </w:r>
+      <w:proofErr w:type="gramEnd"/>
+      <w:r>
+        <w:t xml:space="preserve"> them as atomic objects. That would get rid of the need for this checkbox.</w:t>
       </w:r>
     </w:p>
     <w:p>
@@ -580,7 +1015,33 @@
         </w:numPr>
       </w:pPr>
       <w:r>
-        <w:t>Wave ops, like WaveActiveSum need to be called from uniform control flow (no early returns or calling conditionally), because webgpu/wgsl requires that.</w:t>
+        <w:t xml:space="preserve">Wave ops, like </w:t>
+      </w:r>
+      <w:proofErr w:type="spellStart"/>
+      <w:proofErr w:type="gramStart"/>
+      <w:r>
+        <w:t>WaveActiveSum</w:t>
+      </w:r>
+      <w:proofErr w:type="spellEnd"/>
+      <w:proofErr w:type="gramEnd"/>
+      <w:r>
+        <w:t xml:space="preserve"> need to be called from uniform control flow (no early returns or calling conditionally), because </w:t>
+      </w:r>
+      <w:proofErr w:type="spellStart"/>
+      <w:r>
+        <w:t>webgpu</w:t>
+      </w:r>
+      <w:proofErr w:type="spellEnd"/>
+      <w:r>
+        <w:t>/</w:t>
+      </w:r>
+      <w:proofErr w:type="spellStart"/>
+      <w:r>
+        <w:t>wgsl</w:t>
+      </w:r>
+      <w:proofErr w:type="spellEnd"/>
+      <w:r>
+        <w:t xml:space="preserve"> requires that.</w:t>
       </w:r>
     </w:p>
     <w:p>
@@ -602,17 +1063,140 @@
       <w:pPr>
         <w:pStyle w:val="Heading2"/>
       </w:pPr>
+      <w:proofErr w:type="spellStart"/>
+      <w:r>
+        <w:t>WebGPU</w:t>
+      </w:r>
+      <w:proofErr w:type="spellEnd"/>
+      <w:r>
+        <w:t xml:space="preserve"> Extensions (</w:t>
+      </w:r>
+      <w:proofErr w:type="spellStart"/>
+      <w:r>
+        <w:t>RequiredLimits</w:t>
+      </w:r>
+      <w:proofErr w:type="spellEnd"/>
+      <w:r>
+        <w:t xml:space="preserve"> / </w:t>
+      </w:r>
+      <w:proofErr w:type="spellStart"/>
+      <w:r>
+        <w:t>RequiredFeatures</w:t>
+      </w:r>
+      <w:proofErr w:type="spellEnd"/>
+      <w:r>
+        <w:t>)</w:t>
+      </w:r>
+    </w:p>
+    <w:p>
+      <w:proofErr w:type="spellStart"/>
+      <w:r>
+        <w:t>WebGPU</w:t>
+      </w:r>
+      <w:proofErr w:type="spellEnd"/>
+      <w:r>
+        <w:t xml:space="preserve"> is meant to work on low end hardware by default, but allows extended functionality when creating the device, by specifying extra features through the </w:t>
+      </w:r>
+      <w:proofErr w:type="spellStart"/>
+      <w:r>
+        <w:t>requiredFeatures</w:t>
+      </w:r>
+      <w:proofErr w:type="spellEnd"/>
+      <w:r>
+        <w:t xml:space="preserve"> array, and relaxing limitations through the </w:t>
+      </w:r>
+      <w:proofErr w:type="spellStart"/>
+      <w:r>
+        <w:t>requiredLimits</w:t>
+      </w:r>
+      <w:proofErr w:type="spellEnd"/>
+      <w:r>
+        <w:t xml:space="preserve"> dictionary.</w:t>
+      </w:r>
+    </w:p>
+    <w:p>
+      <w:r>
+        <w:t xml:space="preserve">Gigi allows you to opt into these things in the editor, in the Graph Properties window, under Settings -&gt; </w:t>
+      </w:r>
+      <w:proofErr w:type="spellStart"/>
+      <w:r>
+        <w:t>WebGPU</w:t>
+      </w:r>
+      <w:proofErr w:type="spellEnd"/>
+      <w:r>
+        <w:t>.</w:t>
+      </w:r>
+    </w:p>
+    <w:p>
+      <w:r>
+        <w:t xml:space="preserve">Features: </w:t>
+      </w:r>
+      <w:hyperlink r:id="rId10" w:history="1">
+        <w:r>
+          <w:rPr>
+            <w:rStyle w:val="Hyperlink"/>
+          </w:rPr>
+          <w:t>https://developer.mozilla.org/en-US/docs/Web/API/GPUSupportedFeatures</w:t>
+        </w:r>
+      </w:hyperlink>
+    </w:p>
+    <w:p>
+      <w:r>
+        <w:t xml:space="preserve">Limits: </w:t>
+      </w:r>
+      <w:hyperlink r:id="rId11" w:history="1">
+        <w:r>
+          <w:rPr>
+            <w:rStyle w:val="Hyperlink"/>
+          </w:rPr>
+          <w:t>https://developer.mozilla.org/en-US/docs/Web/API/GPUSupportedLimits</w:t>
+        </w:r>
+      </w:hyperlink>
+    </w:p>
+    <w:p>
+      <w:r>
+        <w:t xml:space="preserve">You can see the capabilities of your browser and machine at: </w:t>
+      </w:r>
+      <w:hyperlink r:id="rId12" w:history="1">
+        <w:r>
+          <w:rPr>
+            <w:rStyle w:val="Hyperlink"/>
+          </w:rPr>
+          <w:t>https://webgpureport.org/</w:t>
+        </w:r>
+      </w:hyperlink>
+    </w:p>
+    <w:p>
+      <w:pPr>
+        <w:pStyle w:val="Heading2"/>
+      </w:pPr>
       <w:r>
         <w:t>Learning Slang</w:t>
       </w:r>
     </w:p>
     <w:p>
       <w:r>
-        <w:t>Slang is used to transform the hlsl shaders into wgsl. Slang has a lot of very interesting features, including polymorphism and automatic differentiation. You can learn more about it here:</w:t>
-      </w:r>
-    </w:p>
-    <w:p>
-      <w:hyperlink r:id="rId10" w:history="1">
+        <w:t xml:space="preserve">Slang is used to transform the </w:t>
+      </w:r>
+      <w:proofErr w:type="spellStart"/>
+      <w:r>
+        <w:t>hlsl</w:t>
+      </w:r>
+      <w:proofErr w:type="spellEnd"/>
+      <w:r>
+        <w:t xml:space="preserve"> shaders into </w:t>
+      </w:r>
+      <w:proofErr w:type="spellStart"/>
+      <w:r>
+        <w:t>wgsl</w:t>
+      </w:r>
+      <w:proofErr w:type="spellEnd"/>
+      <w:r>
+        <w:t>. Slang has a lot of very interesting features, including polymorphism and automatic differentiation. You can learn more about it here:</w:t>
+      </w:r>
+    </w:p>
+    <w:p>
+      <w:hyperlink r:id="rId13" w:history="1">
         <w:r>
           <w:rPr>
             <w:rStyle w:val="Hyperlink"/>
@@ -643,9 +1227,33 @@
         </w:numPr>
       </w:pPr>
       <w:r>
-        <w:t xml:space="preserve">Slang supports atomics, but it doesn’t seem to want to translate hlsl intinsics into using atomics.  For instance it complains if you use InterlockedMin, even though slang has an atomic min operation </w:t>
-      </w:r>
-      <w:hyperlink r:id="rId11" w:history="1">
+        <w:t xml:space="preserve">Slang supports atomics, but it doesn’t seem to want to translate </w:t>
+      </w:r>
+      <w:proofErr w:type="spellStart"/>
+      <w:r>
+        <w:t>hlsl</w:t>
+      </w:r>
+      <w:proofErr w:type="spellEnd"/>
+      <w:r>
+        <w:t xml:space="preserve"> </w:t>
+      </w:r>
+      <w:proofErr w:type="spellStart"/>
+      <w:r>
+        <w:t>intinsics</w:t>
+      </w:r>
+      <w:proofErr w:type="spellEnd"/>
+      <w:r>
+        <w:t xml:space="preserve"> into using atomics.  For instance it complains if you use </w:t>
+      </w:r>
+      <w:proofErr w:type="spellStart"/>
+      <w:r>
+        <w:t>InterlockedMin</w:t>
+      </w:r>
+      <w:proofErr w:type="spellEnd"/>
+      <w:r>
+        <w:t xml:space="preserve">, even though slang has an atomic min operation </w:t>
+      </w:r>
+      <w:hyperlink r:id="rId14" w:history="1">
         <w:r>
           <w:rPr>
             <w:rStyle w:val="Hyperlink"/>
@@ -666,7 +1274,15 @@
         </w:numPr>
       </w:pPr>
       <w:r>
-        <w:t>I did some extra hoop jumping to make this work, but wgsl atomics are very limited. See the slang limitations section for more info.</w:t>
+        <w:t xml:space="preserve">I did some extra hoop jumping to make this work, but </w:t>
+      </w:r>
+      <w:proofErr w:type="spellStart"/>
+      <w:r>
+        <w:t>wgsl</w:t>
+      </w:r>
+      <w:proofErr w:type="spellEnd"/>
+      <w:r>
+        <w:t xml:space="preserve"> atomics are very limited. See the slang limitations section for more info.</w:t>
       </w:r>
     </w:p>
     <w:p>
@@ -678,9 +1294,17 @@
         </w:numPr>
       </w:pPr>
       <w:r>
-        <w:t xml:space="preserve">Slang has declared shader temporaries as const when they weren’t and made wgls shader compilation errors. </w:t>
-      </w:r>
-      <w:hyperlink r:id="rId12" w:history="1">
+        <w:t xml:space="preserve">Slang has declared shader temporaries as const when they weren’t and made </w:t>
+      </w:r>
+      <w:proofErr w:type="spellStart"/>
+      <w:r>
+        <w:t>wgls</w:t>
+      </w:r>
+      <w:proofErr w:type="spellEnd"/>
+      <w:r>
+        <w:t xml:space="preserve"> shader compilation errors. </w:t>
+      </w:r>
+      <w:hyperlink r:id="rId15" w:history="1">
         <w:r>
           <w:rPr>
             <w:rStyle w:val="Hyperlink"/>
@@ -698,9 +1322,17 @@
         </w:numPr>
       </w:pPr>
       <w:r>
-        <w:t xml:space="preserve">Slang crashes when you use GetDimensions on buffers sometimes. </w:t>
-      </w:r>
-      <w:hyperlink r:id="rId13" w:history="1">
+        <w:t xml:space="preserve">Slang crashes when you use </w:t>
+      </w:r>
+      <w:proofErr w:type="spellStart"/>
+      <w:r>
+        <w:t>GetDimensions</w:t>
+      </w:r>
+      <w:proofErr w:type="spellEnd"/>
+      <w:r>
+        <w:t xml:space="preserve"> on buffers sometimes. </w:t>
+      </w:r>
+      <w:hyperlink r:id="rId16" w:history="1">
         <w:r>
           <w:rPr>
             <w:rStyle w:val="Hyperlink"/>
@@ -718,9 +1350,25 @@
         </w:numPr>
       </w:pPr>
       <w:r>
-        <w:t xml:space="preserve">Slang will sometimes incorrectly write directly to textures using an index operator instead of the textureStore function, which is a wgsl compile error. </w:t>
-      </w:r>
-      <w:hyperlink r:id="rId14" w:history="1">
+        <w:t xml:space="preserve">Slang will sometimes incorrectly write directly to textures using an index operator instead of the </w:t>
+      </w:r>
+      <w:proofErr w:type="spellStart"/>
+      <w:r>
+        <w:t>textureStore</w:t>
+      </w:r>
+      <w:proofErr w:type="spellEnd"/>
+      <w:r>
+        <w:t xml:space="preserve"> function, which is a </w:t>
+      </w:r>
+      <w:proofErr w:type="spellStart"/>
+      <w:r>
+        <w:t>wgsl</w:t>
+      </w:r>
+      <w:proofErr w:type="spellEnd"/>
+      <w:r>
+        <w:t xml:space="preserve"> compile error. </w:t>
+      </w:r>
+      <w:hyperlink r:id="rId17" w:history="1">
         <w:r>
           <w:rPr>
             <w:rStyle w:val="Hyperlink"/>
@@ -740,7 +1388,7 @@
       <w:r>
         <w:t xml:space="preserve">Slang makes struct member functions const by default, requiring you to put a [mutating] attribute on them. I’ve asked for a feature to make member functions non const by default. </w:t>
       </w:r>
-      <w:hyperlink r:id="rId15" w:history="1">
+      <w:hyperlink r:id="rId18" w:history="1">
         <w:r>
           <w:rPr>
             <w:rStyle w:val="Hyperlink"/>
@@ -761,6 +1409,7 @@
           <w:b/>
           <w:bCs/>
         </w:rPr>
+        <w:lastRenderedPageBreak/>
         <w:t>An issue</w:t>
       </w:r>
       <w:r>
@@ -789,26 +1438,58 @@
           <w:b/>
           <w:bCs/>
         </w:rPr>
-        <w:t xml:space="preserve"> struct field locations</w:t>
-      </w:r>
-    </w:p>
-    <w:p>
-      <w:r>
-        <w:t>When putting a vertex shader input struct through slang to generate wgsl like the below:</w:t>
-      </w:r>
-    </w:p>
-    <w:p>
-      <w:pPr>
-        <w:rPr>
-          <w:rStyle w:val="IntenseEmphasis"/>
-        </w:rPr>
-      </w:pPr>
-      <w:r>
-        <w:rPr>
-          <w:rStyle w:val="IntenseEmphasis"/>
-        </w:rPr>
-        <w:t>struct VSInput</w:t>
-      </w:r>
+        <w:t xml:space="preserve"> </w:t>
+      </w:r>
+      <w:proofErr w:type="gramStart"/>
+      <w:r>
+        <w:rPr>
+          <w:b/>
+          <w:bCs/>
+        </w:rPr>
+        <w:t>struct</w:t>
+      </w:r>
+      <w:proofErr w:type="gramEnd"/>
+      <w:r>
+        <w:rPr>
+          <w:b/>
+          <w:bCs/>
+        </w:rPr>
+        <w:t xml:space="preserve"> field locations</w:t>
+      </w:r>
+    </w:p>
+    <w:p>
+      <w:r>
+        <w:t xml:space="preserve">When putting a vertex shader input struct through slang to generate </w:t>
+      </w:r>
+      <w:proofErr w:type="spellStart"/>
+      <w:r>
+        <w:t>wgsl</w:t>
+      </w:r>
+      <w:proofErr w:type="spellEnd"/>
+      <w:r>
+        <w:t xml:space="preserve"> like the below:</w:t>
+      </w:r>
+    </w:p>
+    <w:p>
+      <w:pPr>
+        <w:rPr>
+          <w:rStyle w:val="IntenseEmphasis"/>
+        </w:rPr>
+      </w:pPr>
+      <w:r>
+        <w:rPr>
+          <w:rStyle w:val="IntenseEmphasis"/>
+        </w:rPr>
+        <w:t xml:space="preserve">struct </w:t>
+      </w:r>
+      <w:proofErr w:type="spellStart"/>
+      <w:r>
+        <w:rPr>
+          <w:rStyle w:val="IntenseEmphasis"/>
+        </w:rPr>
+        <w:t>VSInput</w:t>
+      </w:r>
+      <w:proofErr w:type="spellEnd"/>
     </w:p>
     <w:p>
       <w:pPr>
@@ -833,214 +1514,559 @@
         <w:rPr>
           <w:rStyle w:val="IntenseEmphasis"/>
         </w:rPr>
-        <w:t xml:space="preserve">    float3 position : POSITION;</w:t>
-      </w:r>
-    </w:p>
-    <w:p>
-      <w:pPr>
-        <w:rPr>
-          <w:rStyle w:val="IntenseEmphasis"/>
-        </w:rPr>
-      </w:pPr>
-      <w:r>
-        <w:rPr>
-          <w:rStyle w:val="IntenseEmphasis"/>
-        </w:rPr>
-        <w:t xml:space="preserve">    float3 normal : NORMAL;</w:t>
-      </w:r>
-    </w:p>
-    <w:p>
-      <w:pPr>
-        <w:rPr>
-          <w:rStyle w:val="IntenseEmphasis"/>
-        </w:rPr>
-      </w:pPr>
-      <w:r>
-        <w:rPr>
-          <w:rStyle w:val="IntenseEmphasis"/>
-        </w:rPr>
-        <w:t xml:space="preserve">    float2 uv : TEXCOORD0;</w:t>
-      </w:r>
-    </w:p>
-    <w:p>
-      <w:pPr>
-        <w:rPr>
-          <w:rStyle w:val="IntenseEmphasis"/>
-        </w:rPr>
-      </w:pPr>
-      <w:r>
-        <w:rPr>
-          <w:rStyle w:val="IntenseEmphasis"/>
-        </w:rPr>
-        <w:t xml:space="preserve">    float3 offset : TEXCOORD1;</w:t>
-      </w:r>
-    </w:p>
-    <w:p>
-      <w:pPr>
-        <w:rPr>
-          <w:rStyle w:val="IntenseEmphasis"/>
-        </w:rPr>
-      </w:pPr>
-      <w:r>
-        <w:rPr>
-          <w:rStyle w:val="IntenseEmphasis"/>
-        </w:rPr>
+        <w:t xml:space="preserve">    float3 </w:t>
+      </w:r>
+      <w:proofErr w:type="gramStart"/>
+      <w:r>
+        <w:rPr>
+          <w:rStyle w:val="IntenseEmphasis"/>
+        </w:rPr>
+        <w:t>position :</w:t>
+      </w:r>
+      <w:proofErr w:type="gramEnd"/>
+      <w:r>
+        <w:rPr>
+          <w:rStyle w:val="IntenseEmphasis"/>
+        </w:rPr>
+        <w:t xml:space="preserve"> </w:t>
+      </w:r>
+      <w:proofErr w:type="gramStart"/>
+      <w:r>
+        <w:rPr>
+          <w:rStyle w:val="IntenseEmphasis"/>
+        </w:rPr>
+        <w:t>POSITION;</w:t>
+      </w:r>
+      <w:proofErr w:type="gramEnd"/>
+    </w:p>
+    <w:p>
+      <w:pPr>
+        <w:rPr>
+          <w:rStyle w:val="IntenseEmphasis"/>
+        </w:rPr>
+      </w:pPr>
+      <w:r>
+        <w:rPr>
+          <w:rStyle w:val="IntenseEmphasis"/>
+        </w:rPr>
+        <w:t xml:space="preserve">    float3 </w:t>
+      </w:r>
+      <w:proofErr w:type="gramStart"/>
+      <w:r>
+        <w:rPr>
+          <w:rStyle w:val="IntenseEmphasis"/>
+        </w:rPr>
+        <w:t>normal :</w:t>
+      </w:r>
+      <w:proofErr w:type="gramEnd"/>
+      <w:r>
+        <w:rPr>
+          <w:rStyle w:val="IntenseEmphasis"/>
+        </w:rPr>
+        <w:t xml:space="preserve"> </w:t>
+      </w:r>
+      <w:proofErr w:type="gramStart"/>
+      <w:r>
+        <w:rPr>
+          <w:rStyle w:val="IntenseEmphasis"/>
+        </w:rPr>
+        <w:t>NORMAL;</w:t>
+      </w:r>
+      <w:proofErr w:type="gramEnd"/>
+    </w:p>
+    <w:p>
+      <w:pPr>
+        <w:rPr>
+          <w:rStyle w:val="IntenseEmphasis"/>
+        </w:rPr>
+      </w:pPr>
+      <w:r>
+        <w:rPr>
+          <w:rStyle w:val="IntenseEmphasis"/>
+        </w:rPr>
+        <w:t xml:space="preserve">    float2 </w:t>
+      </w:r>
+      <w:proofErr w:type="spellStart"/>
+      <w:proofErr w:type="gramStart"/>
+      <w:r>
+        <w:rPr>
+          <w:rStyle w:val="IntenseEmphasis"/>
+        </w:rPr>
+        <w:t>uv</w:t>
+      </w:r>
+      <w:proofErr w:type="spellEnd"/>
+      <w:r>
+        <w:rPr>
+          <w:rStyle w:val="IntenseEmphasis"/>
+        </w:rPr>
+        <w:t xml:space="preserve"> :</w:t>
+      </w:r>
+      <w:proofErr w:type="gramEnd"/>
+      <w:r>
+        <w:rPr>
+          <w:rStyle w:val="IntenseEmphasis"/>
+        </w:rPr>
+        <w:t xml:space="preserve"> </w:t>
+      </w:r>
+      <w:proofErr w:type="gramStart"/>
+      <w:r>
+        <w:rPr>
+          <w:rStyle w:val="IntenseEmphasis"/>
+        </w:rPr>
+        <w:t>TEXCOORD0;</w:t>
+      </w:r>
+      <w:proofErr w:type="gramEnd"/>
+    </w:p>
+    <w:p>
+      <w:pPr>
+        <w:rPr>
+          <w:rStyle w:val="IntenseEmphasis"/>
+        </w:rPr>
+      </w:pPr>
+      <w:r>
+        <w:rPr>
+          <w:rStyle w:val="IntenseEmphasis"/>
+        </w:rPr>
+        <w:t xml:space="preserve">    float3 </w:t>
+      </w:r>
+      <w:proofErr w:type="gramStart"/>
+      <w:r>
+        <w:rPr>
+          <w:rStyle w:val="IntenseEmphasis"/>
+        </w:rPr>
+        <w:t>offset :</w:t>
+      </w:r>
+      <w:proofErr w:type="gramEnd"/>
+      <w:r>
+        <w:rPr>
+          <w:rStyle w:val="IntenseEmphasis"/>
+        </w:rPr>
+        <w:t xml:space="preserve"> </w:t>
+      </w:r>
+      <w:proofErr w:type="gramStart"/>
+      <w:r>
+        <w:rPr>
+          <w:rStyle w:val="IntenseEmphasis"/>
+        </w:rPr>
+        <w:t>TEXCOORD1;</w:t>
+      </w:r>
+      <w:proofErr w:type="gramEnd"/>
+    </w:p>
+    <w:p>
+      <w:pPr>
+        <w:rPr>
+          <w:rStyle w:val="IntenseEmphasis"/>
+        </w:rPr>
+      </w:pPr>
+      <w:r>
+        <w:rPr>
+          <w:rStyle w:val="IntenseEmphasis"/>
+        </w:rPr>
+        <w:t xml:space="preserve">    float </w:t>
+      </w:r>
+      <w:proofErr w:type="gramStart"/>
+      <w:r>
+        <w:rPr>
+          <w:rStyle w:val="IntenseEmphasis"/>
+        </w:rPr>
+        <w:t>scale :</w:t>
+      </w:r>
+      <w:proofErr w:type="gramEnd"/>
+      <w:r>
+        <w:rPr>
+          <w:rStyle w:val="IntenseEmphasis"/>
+        </w:rPr>
+        <w:t xml:space="preserve"> </w:t>
+      </w:r>
+      <w:proofErr w:type="gramStart"/>
+      <w:r>
+        <w:rPr>
+          <w:rStyle w:val="IntenseEmphasis"/>
+        </w:rPr>
+        <w:t>TEXCOORD2;</w:t>
+      </w:r>
+      <w:proofErr w:type="gramEnd"/>
+    </w:p>
+    <w:p>
+      <w:pPr>
+        <w:rPr>
+          <w:rStyle w:val="IntenseEmphasis"/>
+        </w:rPr>
+      </w:pPr>
+      <w:r>
+        <w:rPr>
+          <w:rStyle w:val="IntenseEmphasis"/>
+        </w:rPr>
+        <w:t>};</w:t>
+      </w:r>
+    </w:p>
+    <w:p>
+      <w:r>
+        <w:t>It assigns arbitrary location values:</w:t>
+      </w:r>
+    </w:p>
+    <w:p>
+      <w:pPr>
+        <w:rPr>
+          <w:rStyle w:val="IntenseEmphasis"/>
+        </w:rPr>
+      </w:pPr>
+      <w:r>
+        <w:rPr>
+          <w:rStyle w:val="IntenseEmphasis"/>
+        </w:rPr>
+        <w:t>struct vertexInput_0</w:t>
+      </w:r>
+    </w:p>
+    <w:p>
+      <w:pPr>
+        <w:rPr>
+          <w:rStyle w:val="IntenseEmphasis"/>
+        </w:rPr>
+      </w:pPr>
+      <w:r>
+        <w:rPr>
+          <w:rStyle w:val="IntenseEmphasis"/>
+        </w:rPr>
+        <w:t>{</w:t>
+      </w:r>
+    </w:p>
+    <w:p>
+      <w:pPr>
+        <w:rPr>
+          <w:rStyle w:val="IntenseEmphasis"/>
+        </w:rPr>
+      </w:pPr>
+      <w:r>
+        <w:rPr>
+          <w:rStyle w:val="IntenseEmphasis"/>
+        </w:rPr>
+        <w:t xml:space="preserve">    @</w:t>
+      </w:r>
+      <w:proofErr w:type="gramStart"/>
+      <w:r>
+        <w:rPr>
+          <w:rStyle w:val="IntenseEmphasis"/>
+        </w:rPr>
+        <w:t>location(</w:t>
+      </w:r>
+      <w:proofErr w:type="gramEnd"/>
+      <w:r>
+        <w:rPr>
+          <w:rStyle w:val="IntenseEmphasis"/>
+        </w:rPr>
+        <w:t>0) position_</w:t>
+      </w:r>
+      <w:proofErr w:type="gramStart"/>
+      <w:r>
+        <w:rPr>
+          <w:rStyle w:val="IntenseEmphasis"/>
+        </w:rPr>
+        <w:t>1 :</w:t>
+      </w:r>
+      <w:proofErr w:type="gramEnd"/>
+      <w:r>
+        <w:rPr>
+          <w:rStyle w:val="IntenseEmphasis"/>
+        </w:rPr>
+        <w:t xml:space="preserve"> vec3&lt;f32&gt;,</w:t>
+      </w:r>
+    </w:p>
+    <w:p>
+      <w:pPr>
+        <w:rPr>
+          <w:rStyle w:val="IntenseEmphasis"/>
+        </w:rPr>
+      </w:pPr>
+      <w:r>
+        <w:rPr>
+          <w:rStyle w:val="IntenseEmphasis"/>
+        </w:rPr>
+        <w:t xml:space="preserve">    @</w:t>
+      </w:r>
+      <w:proofErr w:type="gramStart"/>
+      <w:r>
+        <w:rPr>
+          <w:rStyle w:val="IntenseEmphasis"/>
+        </w:rPr>
+        <w:t>location(</w:t>
+      </w:r>
+      <w:proofErr w:type="gramEnd"/>
+      <w:r>
+        <w:rPr>
+          <w:rStyle w:val="IntenseEmphasis"/>
+        </w:rPr>
+        <w:t>3) normal_</w:t>
+      </w:r>
+      <w:proofErr w:type="gramStart"/>
+      <w:r>
+        <w:rPr>
+          <w:rStyle w:val="IntenseEmphasis"/>
+        </w:rPr>
+        <w:t>1 :</w:t>
+      </w:r>
+      <w:proofErr w:type="gramEnd"/>
+      <w:r>
+        <w:rPr>
+          <w:rStyle w:val="IntenseEmphasis"/>
+        </w:rPr>
+        <w:t xml:space="preserve"> vec3&lt;f32&gt;,</w:t>
+      </w:r>
+    </w:p>
+    <w:p>
+      <w:pPr>
+        <w:rPr>
+          <w:rStyle w:val="IntenseEmphasis"/>
+        </w:rPr>
+      </w:pPr>
+      <w:r>
+        <w:rPr>
+          <w:rStyle w:val="IntenseEmphasis"/>
+        </w:rPr>
+        <w:t xml:space="preserve">    @</w:t>
+      </w:r>
+      <w:proofErr w:type="gramStart"/>
+      <w:r>
+        <w:rPr>
+          <w:rStyle w:val="IntenseEmphasis"/>
+        </w:rPr>
+        <w:t>location(</w:t>
+      </w:r>
+      <w:proofErr w:type="gramEnd"/>
+      <w:r>
+        <w:rPr>
+          <w:rStyle w:val="IntenseEmphasis"/>
+        </w:rPr>
+        <w:t>4) uv_</w:t>
+      </w:r>
+      <w:proofErr w:type="gramStart"/>
+      <w:r>
+        <w:rPr>
+          <w:rStyle w:val="IntenseEmphasis"/>
+        </w:rPr>
+        <w:t>1 :</w:t>
+      </w:r>
+      <w:proofErr w:type="gramEnd"/>
+      <w:r>
+        <w:rPr>
+          <w:rStyle w:val="IntenseEmphasis"/>
+        </w:rPr>
+        <w:t xml:space="preserve"> vec2&lt;f32&gt;,</w:t>
+      </w:r>
+    </w:p>
+    <w:p>
+      <w:pPr>
+        <w:rPr>
+          <w:rStyle w:val="IntenseEmphasis"/>
+        </w:rPr>
+      </w:pPr>
+      <w:r>
+        <w:rPr>
+          <w:rStyle w:val="IntenseEmphasis"/>
+        </w:rPr>
+        <w:t xml:space="preserve">    @</w:t>
+      </w:r>
+      <w:proofErr w:type="gramStart"/>
+      <w:r>
+        <w:rPr>
+          <w:rStyle w:val="IntenseEmphasis"/>
+        </w:rPr>
+        <w:t>location(</w:t>
+      </w:r>
+      <w:proofErr w:type="gramEnd"/>
+      <w:r>
+        <w:rPr>
+          <w:rStyle w:val="IntenseEmphasis"/>
+        </w:rPr>
+        <w:t>1) offset_</w:t>
+      </w:r>
+      <w:proofErr w:type="gramStart"/>
+      <w:r>
+        <w:rPr>
+          <w:rStyle w:val="IntenseEmphasis"/>
+        </w:rPr>
+        <w:t>0 :</w:t>
+      </w:r>
+      <w:proofErr w:type="gramEnd"/>
+      <w:r>
+        <w:rPr>
+          <w:rStyle w:val="IntenseEmphasis"/>
+        </w:rPr>
+        <w:t xml:space="preserve"> vec3&lt;f32&gt;,</w:t>
+      </w:r>
+    </w:p>
+    <w:p>
+      <w:pPr>
+        <w:rPr>
+          <w:rStyle w:val="IntenseEmphasis"/>
+        </w:rPr>
+      </w:pPr>
+      <w:r>
+        <w:rPr>
+          <w:rStyle w:val="IntenseEmphasis"/>
+        </w:rPr>
+        <w:t xml:space="preserve">    @</w:t>
+      </w:r>
+      <w:proofErr w:type="gramStart"/>
+      <w:r>
+        <w:rPr>
+          <w:rStyle w:val="IntenseEmphasis"/>
+        </w:rPr>
+        <w:t>location(</w:t>
+      </w:r>
+      <w:proofErr w:type="gramEnd"/>
+      <w:r>
+        <w:rPr>
+          <w:rStyle w:val="IntenseEmphasis"/>
+        </w:rPr>
+        <w:t>2) scale_</w:t>
+      </w:r>
+      <w:proofErr w:type="gramStart"/>
+      <w:r>
+        <w:rPr>
+          <w:rStyle w:val="IntenseEmphasis"/>
+        </w:rPr>
+        <w:t>0 :</w:t>
+      </w:r>
+      <w:proofErr w:type="gramEnd"/>
+      <w:r>
+        <w:rPr>
+          <w:rStyle w:val="IntenseEmphasis"/>
+        </w:rPr>
+        <w:t xml:space="preserve"> f32,</w:t>
+      </w:r>
+    </w:p>
+    <w:p>
+      <w:pPr>
+        <w:rPr>
+          <w:rStyle w:val="IntenseEmphasis"/>
+        </w:rPr>
+      </w:pPr>
+      <w:r>
+        <w:rPr>
+          <w:rStyle w:val="IntenseEmphasis"/>
+        </w:rPr>
+        <w:t>};</w:t>
+      </w:r>
+    </w:p>
+    <w:p>
+      <w:r>
+        <w:t xml:space="preserve">This is a problem, because the generated code needs to specify the right locations when calling </w:t>
+      </w:r>
+      <w:proofErr w:type="spellStart"/>
+      <w:r>
+        <w:t>createRenderPipeline</w:t>
+      </w:r>
+      <w:proofErr w:type="spellEnd"/>
+      <w:r>
+        <w:t xml:space="preserve">, for the </w:t>
+      </w:r>
+      <w:proofErr w:type="spellStart"/>
+      <w:proofErr w:type="gramStart"/>
+      <w:r>
+        <w:t>vertex.buffers</w:t>
+      </w:r>
+      <w:proofErr w:type="spellEnd"/>
+      <w:proofErr w:type="gramEnd"/>
+      <w:r>
+        <w:t>[</w:t>
+      </w:r>
+      <w:proofErr w:type="gramStart"/>
+      <w:r>
+        <w:t>].attributes</w:t>
+      </w:r>
+      <w:proofErr w:type="gramEnd"/>
+      <w:r>
+        <w:t xml:space="preserve"> field.</w:t>
+      </w:r>
+    </w:p>
+    <w:p>
+      <w:r>
+        <w:t xml:space="preserve">If the semantics are left </w:t>
+      </w:r>
+      <w:proofErr w:type="gramStart"/>
+      <w:r>
+        <w:t>off of</w:t>
+      </w:r>
+      <w:proofErr w:type="gramEnd"/>
+      <w:r>
+        <w:t xml:space="preserve"> the struct definition, slang will order them in order.  You can also use [</w:t>
+      </w:r>
+      <w:proofErr w:type="spellStart"/>
+      <w:proofErr w:type="gramStart"/>
+      <w:r>
+        <w:t>vk</w:t>
+      </w:r>
+      <w:proofErr w:type="spellEnd"/>
+      <w:r>
+        <w:t>::location(</w:t>
+      </w:r>
+      <w:proofErr w:type="gramEnd"/>
+      <w:r>
+        <w:t xml:space="preserve">1)] to give a specific field a specific location value in the </w:t>
+      </w:r>
+      <w:proofErr w:type="spellStart"/>
+      <w:r>
+        <w:t>wgsl</w:t>
+      </w:r>
+      <w:proofErr w:type="spellEnd"/>
+      <w:r>
+        <w:t>.</w:t>
+      </w:r>
+    </w:p>
+    <w:p>
+      <w:r>
+        <w:t xml:space="preserve">These are nice options, except that the user making the technique is the person who writes the vertex shader input struct and there is no syntax that you can write to satisfy both </w:t>
+      </w:r>
+      <w:proofErr w:type="spellStart"/>
+      <w:r>
+        <w:t>hlsl</w:t>
+      </w:r>
+      <w:proofErr w:type="spellEnd"/>
+      <w:r>
+        <w:t xml:space="preserve"> and slang / </w:t>
+      </w:r>
+      <w:proofErr w:type="spellStart"/>
+      <w:r>
+        <w:t>wgsl</w:t>
+      </w:r>
+      <w:proofErr w:type="spellEnd"/>
+      <w:r>
+        <w:t>.</w:t>
+      </w:r>
+    </w:p>
+    <w:p>
+      <w:r>
+        <w:t xml:space="preserve">For now, this requires a manual step after </w:t>
+      </w:r>
+      <w:proofErr w:type="spellStart"/>
+      <w:r>
+        <w:t>webgpu</w:t>
+      </w:r>
+      <w:proofErr w:type="spellEnd"/>
+      <w:r>
+        <w:t xml:space="preserve"> code generation to fix up the locations in the struct definitions, or the shaders.</w:t>
+      </w:r>
+    </w:p>
+    <w:p>
+      <w:r>
+        <w:t xml:space="preserve">One possible solution could be to have Gigi generate the vertex input struct, which would let us define it differently when compiling for </w:t>
+      </w:r>
+      <w:proofErr w:type="spellStart"/>
+      <w:r>
+        <w:t>webgpu</w:t>
+      </w:r>
+      <w:proofErr w:type="spellEnd"/>
+      <w:r>
+        <w:t>.  There are complications to think through though, like if Gigi should also write the vertex shader declaration including this input, or not.</w:t>
+      </w:r>
+    </w:p>
+    <w:p>
+      <w:pPr>
+        <w:pStyle w:val="Heading1"/>
+      </w:pPr>
+      <w:r>
         <w:lastRenderedPageBreak/>
-        <w:t xml:space="preserve">    float scale : TEXCOORD2;</w:t>
-      </w:r>
-    </w:p>
-    <w:p>
-      <w:pPr>
-        <w:rPr>
-          <w:rStyle w:val="IntenseEmphasis"/>
-        </w:rPr>
-      </w:pPr>
-      <w:r>
-        <w:rPr>
-          <w:rStyle w:val="IntenseEmphasis"/>
-        </w:rPr>
-        <w:t>};</w:t>
-      </w:r>
-    </w:p>
-    <w:p>
-      <w:r>
-        <w:t>It assigns arbitrary location values:</w:t>
-      </w:r>
-    </w:p>
-    <w:p>
-      <w:pPr>
-        <w:rPr>
-          <w:rStyle w:val="IntenseEmphasis"/>
-        </w:rPr>
-      </w:pPr>
-      <w:r>
-        <w:rPr>
-          <w:rStyle w:val="IntenseEmphasis"/>
-        </w:rPr>
-        <w:t>struct vertexInput_0</w:t>
-      </w:r>
-    </w:p>
-    <w:p>
-      <w:pPr>
-        <w:rPr>
-          <w:rStyle w:val="IntenseEmphasis"/>
-        </w:rPr>
-      </w:pPr>
-      <w:r>
-        <w:rPr>
-          <w:rStyle w:val="IntenseEmphasis"/>
-        </w:rPr>
-        <w:t>{</w:t>
-      </w:r>
-    </w:p>
-    <w:p>
-      <w:pPr>
-        <w:rPr>
-          <w:rStyle w:val="IntenseEmphasis"/>
-        </w:rPr>
-      </w:pPr>
-      <w:r>
-        <w:rPr>
-          <w:rStyle w:val="IntenseEmphasis"/>
-        </w:rPr>
-        <w:t xml:space="preserve">    @location(0) position_1 : vec3&lt;f32&gt;,</w:t>
-      </w:r>
-    </w:p>
-    <w:p>
-      <w:pPr>
-        <w:rPr>
-          <w:rStyle w:val="IntenseEmphasis"/>
-        </w:rPr>
-      </w:pPr>
-      <w:r>
-        <w:rPr>
-          <w:rStyle w:val="IntenseEmphasis"/>
-        </w:rPr>
-        <w:t xml:space="preserve">    @location(3) normal_1 : vec3&lt;f32&gt;,</w:t>
-      </w:r>
-    </w:p>
-    <w:p>
-      <w:pPr>
-        <w:rPr>
-          <w:rStyle w:val="IntenseEmphasis"/>
-        </w:rPr>
-      </w:pPr>
-      <w:r>
-        <w:rPr>
-          <w:rStyle w:val="IntenseEmphasis"/>
-        </w:rPr>
-        <w:t xml:space="preserve">    @location(4) uv_1 : vec2&lt;f32&gt;,</w:t>
-      </w:r>
-    </w:p>
-    <w:p>
-      <w:pPr>
-        <w:rPr>
-          <w:rStyle w:val="IntenseEmphasis"/>
-        </w:rPr>
-      </w:pPr>
-      <w:r>
-        <w:rPr>
-          <w:rStyle w:val="IntenseEmphasis"/>
-        </w:rPr>
-        <w:t xml:space="preserve">    @location(1) offset_0 : vec3&lt;f32&gt;,</w:t>
-      </w:r>
-    </w:p>
-    <w:p>
-      <w:pPr>
-        <w:rPr>
-          <w:rStyle w:val="IntenseEmphasis"/>
-        </w:rPr>
-      </w:pPr>
-      <w:r>
-        <w:rPr>
-          <w:rStyle w:val="IntenseEmphasis"/>
-        </w:rPr>
-        <w:t xml:space="preserve">    @location(2) scale_0 : f32,</w:t>
-      </w:r>
-    </w:p>
-    <w:p>
-      <w:pPr>
-        <w:rPr>
-          <w:rStyle w:val="IntenseEmphasis"/>
-        </w:rPr>
-      </w:pPr>
-      <w:r>
-        <w:rPr>
-          <w:rStyle w:val="IntenseEmphasis"/>
-        </w:rPr>
-        <w:t>};</w:t>
-      </w:r>
-    </w:p>
-    <w:p>
-      <w:r>
-        <w:t>This is a problem, because the generated code needs to specify the right locations when calling createRenderPipeline, for the vertex.buffers[].attributes field.</w:t>
-      </w:r>
-    </w:p>
-    <w:p>
-      <w:r>
-        <w:t>If the semantics are left off of the struct definition, slang will order them in order.  You can also use [vk::location(1)] to give a specific field a specific location value in the wgsl.</w:t>
-      </w:r>
-    </w:p>
-    <w:p>
-      <w:r>
-        <w:t>These are nice options, except that the user making the technique is the person who writes the vertex shader input struct and there is no syntax that you can write to satisfy both hlsl and slang / wgsl.</w:t>
-      </w:r>
-    </w:p>
-    <w:p>
-      <w:r>
-        <w:t>For now, this requires a manual step after webgpu code generation to fix up the locations in the struct definitions, or the shaders.</w:t>
-      </w:r>
-    </w:p>
-    <w:p>
-      <w:r>
-        <w:t>One possible solution could be to have Gigi generate the vertex input struct, which would let us define it differently when compiling for webgpu.  There are complications to think through though, like if Gigi should also write the vertex shader declaration including this input, or not.</w:t>
-      </w:r>
-    </w:p>
-    <w:p>
-      <w:pPr>
-        <w:pStyle w:val="Heading1"/>
-      </w:pPr>
-      <w:r>
         <w:t>In A Browser</w:t>
       </w:r>
     </w:p>
@@ -1051,7 +2077,15 @@
     </w:p>
     <w:p>
       <w:r>
-        <w:t>You can create a place to host static web pages in gitlab using these steps:</w:t>
+        <w:t xml:space="preserve">You can create a place to host static web pages in </w:t>
+      </w:r>
+      <w:proofErr w:type="spellStart"/>
+      <w:r>
+        <w:t>gitlab</w:t>
+      </w:r>
+      <w:proofErr w:type="spellEnd"/>
+      <w:r>
+        <w:t xml:space="preserve"> using these steps:</w:t>
       </w:r>
     </w:p>
     <w:p>
@@ -1111,9 +2145,15 @@
         </w:numPr>
       </w:pPr>
       <w:r>
-        <w:lastRenderedPageBreak/>
-        <w:t>image: docker.artifactory.ea.com/alpine:latest</w:t>
-      </w:r>
+        <w:t>image: docker.artifactory.ea.com/</w:t>
+      </w:r>
+      <w:proofErr w:type="spellStart"/>
+      <w:proofErr w:type="gramStart"/>
+      <w:r>
+        <w:t>alpine:latest</w:t>
+      </w:r>
+      <w:proofErr w:type="spellEnd"/>
+      <w:proofErr w:type="gramEnd"/>
     </w:p>
     <w:p>
       <w:pPr>
@@ -1174,14 +2214,22 @@
         <w:pStyle w:val="Heading2"/>
       </w:pPr>
       <w:r>
-        <w:t>Pix Capture From a Browser</w:t>
+        <w:t xml:space="preserve">Pix Capture </w:t>
+      </w:r>
+      <w:proofErr w:type="gramStart"/>
+      <w:r>
+        <w:t>From</w:t>
+      </w:r>
+      <w:proofErr w:type="gramEnd"/>
+      <w:r>
+        <w:t xml:space="preserve"> a Browser</w:t>
       </w:r>
     </w:p>
     <w:p>
       <w:r>
         <w:t xml:space="preserve">I got these steps from  </w:t>
       </w:r>
-      <w:hyperlink r:id="rId16" w:history="1">
+      <w:hyperlink r:id="rId19" w:history="1">
         <w:r>
           <w:rPr>
             <w:rStyle w:val="Hyperlink"/>
@@ -1200,7 +2248,7 @@
       <w:r>
         <w:br/>
       </w:r>
-      <w:hyperlink r:id="rId17" w:history="1">
+      <w:hyperlink r:id="rId20" w:history="1">
         <w:r>
           <w:rPr>
             <w:rStyle w:val="Hyperlink"/>
@@ -1217,7 +2265,15 @@
         <w:br/>
       </w:r>
       <w:r>
-        <w:t>C:\Users\awolfe\AppData\Local\Google\Chrome SxS\Application\chrome.exe</w:t>
+        <w:t xml:space="preserve">C:\Users\awolfe\AppData\Local\Google\Chrome </w:t>
+      </w:r>
+      <w:proofErr w:type="spellStart"/>
+      <w:r>
+        <w:t>SxS</w:t>
+      </w:r>
+      <w:proofErr w:type="spellEnd"/>
+      <w:r>
+        <w:t>\Application\chrome.exe</w:t>
       </w:r>
     </w:p>
     <w:p>
@@ -1228,7 +2284,15 @@
         <w:br/>
       </w:r>
       <w:r>
-        <w:t>C:\Users\awolfe\AppData\Local\Google\Chrome SxS\Application</w:t>
+        <w:t xml:space="preserve">C:\Users\awolfe\AppData\Local\Google\Chrome </w:t>
+      </w:r>
+      <w:proofErr w:type="spellStart"/>
+      <w:r>
+        <w:t>SxS</w:t>
+      </w:r>
+      <w:proofErr w:type="spellEnd"/>
+      <w:r>
+        <w:t>\Application</w:t>
       </w:r>
       <w:r>
         <w:br/>
@@ -1241,7 +2305,15 @@
         <w:br/>
       </w:r>
       <w:r>
-        <w:t>--disable-gpu-sandbox --disable-direct-composition --enable-dawn-features=emit_hlsl_debug_symbols,disable_symbol_renaming</w:t>
+        <w:t>--disable-</w:t>
+      </w:r>
+      <w:proofErr w:type="spellStart"/>
+      <w:r>
+        <w:t>gpu</w:t>
+      </w:r>
+      <w:proofErr w:type="spellEnd"/>
+      <w:r>
+        <w:t>-sandbox --disable-direct-composition --enable-dawn-features=emit_hlsl_debug_symbols,disable_symbol_renaming</w:t>
       </w:r>
       <w:r>
         <w:br/>
@@ -1253,7 +2325,23 @@
     </w:p>
     <w:p>
       <w:r>
-        <w:t>From there, you press launch and it opens up chrome canary. Navigate to the URL for your technique (such as 127.0.0.1/index.html) and then you can click capture.</w:t>
+        <w:t xml:space="preserve">From there, you press </w:t>
+      </w:r>
+      <w:proofErr w:type="gramStart"/>
+      <w:r>
+        <w:t>launch</w:t>
+      </w:r>
+      <w:proofErr w:type="gramEnd"/>
+      <w:r>
+        <w:t xml:space="preserve"> and it </w:t>
+      </w:r>
+      <w:proofErr w:type="gramStart"/>
+      <w:r>
+        <w:t>opens up</w:t>
+      </w:r>
+      <w:proofErr w:type="gramEnd"/>
+      <w:r>
+        <w:t xml:space="preserve"> chrome canary. Navigate to the URL for your technique (such as 127.0.0.1/index.html) and then you can click capture.</w:t>
       </w:r>
     </w:p>
     <w:p>
@@ -1266,12 +2354,13 @@
     </w:p>
     <w:p>
       <w:r>
+        <w:lastRenderedPageBreak/>
         <w:t>The generated code has debug markers in it. See this webpage for information on enabling them to see them in the pix captures:</w:t>
       </w:r>
       <w:r>
         <w:br/>
       </w:r>
-      <w:hyperlink r:id="rId18" w:history="1">
+      <w:hyperlink r:id="rId21" w:history="1">
         <w:r>
           <w:rPr>
             <w:rStyle w:val="Hyperlink"/>
@@ -1293,19 +2382,51 @@
     </w:p>
     <w:p>
       <w:r>
-        <w:t>Node.js is a way to run javascript outside of a browser.</w:t>
-      </w:r>
-    </w:p>
-    <w:p>
-      <w:r>
-        <w:t>Using webgpu in node.js can be a nice way to run webgpu code headlessly, for automated testing, or GPU powered utilities.</w:t>
+        <w:t xml:space="preserve">Node.js is a way to run </w:t>
+      </w:r>
+      <w:proofErr w:type="spellStart"/>
+      <w:r>
+        <w:t>javascript</w:t>
+      </w:r>
+      <w:proofErr w:type="spellEnd"/>
+      <w:r>
+        <w:t xml:space="preserve"> outside of a browser.</w:t>
+      </w:r>
+    </w:p>
+    <w:p>
+      <w:r>
+        <w:t xml:space="preserve">Using </w:t>
+      </w:r>
+      <w:proofErr w:type="spellStart"/>
+      <w:r>
+        <w:t>webgpu</w:t>
+      </w:r>
+      <w:proofErr w:type="spellEnd"/>
+      <w:r>
+        <w:t xml:space="preserve"> in node.js can be a nice way to run </w:t>
+      </w:r>
+      <w:proofErr w:type="spellStart"/>
+      <w:r>
+        <w:t>webgpu</w:t>
+      </w:r>
+      <w:proofErr w:type="spellEnd"/>
+      <w:r>
+        <w:t xml:space="preserve"> code </w:t>
+      </w:r>
+      <w:proofErr w:type="spellStart"/>
+      <w:r>
+        <w:t>headlessly</w:t>
+      </w:r>
+      <w:proofErr w:type="spellEnd"/>
+      <w:r>
+        <w:t>, for automated testing, or GPU powered utilities.</w:t>
       </w:r>
     </w:p>
     <w:p>
       <w:r>
         <w:t xml:space="preserve">To install node.js: </w:t>
       </w:r>
-      <w:hyperlink r:id="rId19" w:history="1">
+      <w:hyperlink r:id="rId22" w:history="1">
         <w:r>
           <w:rPr>
             <w:rStyle w:val="Hyperlink"/>
@@ -1319,15 +2440,22 @@
         <w:pStyle w:val="Heading2"/>
       </w:pPr>
       <w:r>
-        <w:lastRenderedPageBreak/>
         <w:t>Learning plain node.js</w:t>
       </w:r>
     </w:p>
     <w:p>
       <w:r>
-        <w:t xml:space="preserve">Here is a nice 15 minute video about node.js for absolute beginners: </w:t>
-      </w:r>
-      <w:hyperlink r:id="rId20" w:history="1">
+        <w:t xml:space="preserve">Here is a nice </w:t>
+      </w:r>
+      <w:proofErr w:type="gramStart"/>
+      <w:r>
+        <w:t>15 minute</w:t>
+      </w:r>
+      <w:proofErr w:type="gramEnd"/>
+      <w:r>
+        <w:t xml:space="preserve"> video about node.js for absolute beginners: </w:t>
+      </w:r>
+      <w:hyperlink r:id="rId23" w:history="1">
         <w:r>
           <w:rPr>
             <w:rStyle w:val="Hyperlink"/>
@@ -1338,9 +2466,17 @@
     </w:p>
     <w:p>
       <w:r>
-        <w:t xml:space="preserve">Here is a tutorial for node.js (without webgpu): </w:t>
-      </w:r>
-      <w:hyperlink r:id="rId21" w:history="1">
+        <w:t xml:space="preserve">Here is a tutorial for node.js (without </w:t>
+      </w:r>
+      <w:proofErr w:type="spellStart"/>
+      <w:r>
+        <w:t>webgpu</w:t>
+      </w:r>
+      <w:proofErr w:type="spellEnd"/>
+      <w:r>
+        <w:t xml:space="preserve">): </w:t>
+      </w:r>
+      <w:hyperlink r:id="rId24" w:history="1">
         <w:r>
           <w:rPr>
             <w:rStyle w:val="Hyperlink"/>
@@ -1350,39 +2486,80 @@
       </w:hyperlink>
     </w:p>
     <w:p>
-      <w:r>
-        <w:t>TL;DR you can put this into a file named “index.js” and then in a command line, run either “node index.js” or “node .”</w:t>
-      </w:r>
-      <w:r>
-        <w:t>.  Using the second command will look for the default named file, which is index.js.</w:t>
-      </w:r>
-    </w:p>
-    <w:p>
-      <w:r>
-        <w:t>var msg = 'Hello World';</w:t>
-      </w:r>
-    </w:p>
-    <w:p>
-      <w:r>
-        <w:t>console.log(msg);</w:t>
-      </w:r>
+      <w:proofErr w:type="gramStart"/>
+      <w:r>
+        <w:t>TL;DR</w:t>
+      </w:r>
+      <w:proofErr w:type="gramEnd"/>
+      <w:r>
+        <w:t xml:space="preserve"> you can put this into a file named “index.js” and then in a command line, run either “node index.js” or “</w:t>
+      </w:r>
+      <w:proofErr w:type="gramStart"/>
+      <w:r>
+        <w:t>node .</w:t>
+      </w:r>
+      <w:proofErr w:type="gramEnd"/>
+      <w:r>
+        <w:t>”</w:t>
+      </w:r>
+      <w:r>
+        <w:t xml:space="preserve">.  Using the second </w:t>
+      </w:r>
+      <w:proofErr w:type="gramStart"/>
+      <w:r>
+        <w:t>command</w:t>
+      </w:r>
+      <w:proofErr w:type="gramEnd"/>
+      <w:r>
+        <w:t xml:space="preserve"> will look for the default named file, which is index.js.</w:t>
+      </w:r>
+    </w:p>
+    <w:p>
+      <w:r>
+        <w:t>var msg = 'Hello World</w:t>
+      </w:r>
+      <w:proofErr w:type="gramStart"/>
+      <w:r>
+        <w:t>';</w:t>
+      </w:r>
+      <w:proofErr w:type="gramEnd"/>
+    </w:p>
+    <w:p>
+      <w:r>
+        <w:t>console.log(msg</w:t>
+      </w:r>
+      <w:proofErr w:type="gramStart"/>
+      <w:r>
+        <w:t>);</w:t>
+      </w:r>
+      <w:proofErr w:type="gramEnd"/>
     </w:p>
     <w:p>
       <w:pPr>
         <w:pStyle w:val="Heading2"/>
       </w:pPr>
-      <w:r>
-        <w:t>WebGPU in node.js</w:t>
-      </w:r>
-    </w:p>
-    <w:p>
-      <w:r>
-        <w:t>There is a nice example here that renders a triangle, reads back the texture, and saves it out as a .png</w:t>
-      </w:r>
+      <w:proofErr w:type="spellStart"/>
+      <w:r>
+        <w:t>WebGPU</w:t>
+      </w:r>
+      <w:proofErr w:type="spellEnd"/>
+      <w:r>
+        <w:t xml:space="preserve"> in node.js</w:t>
+      </w:r>
+    </w:p>
+    <w:p>
+      <w:r>
+        <w:t>There is a nice example here that renders a triangle, reads back the texture, and saves it out as a .</w:t>
+      </w:r>
+      <w:proofErr w:type="spellStart"/>
+      <w:r>
+        <w:t>png</w:t>
+      </w:r>
+      <w:proofErr w:type="spellEnd"/>
       <w:r>
         <w:t xml:space="preserve"> at </w:t>
       </w:r>
-      <w:hyperlink r:id="rId22" w:history="1">
+      <w:hyperlink r:id="rId25" w:history="1">
         <w:r>
           <w:rPr>
             <w:rStyle w:val="Hyperlink"/>
@@ -1393,12 +2570,38 @@
     </w:p>
     <w:p>
       <w:r>
-        <w:t>Save that file into an empty, then open a command line in that folder and run this to initialize a package.json file:</w:t>
-      </w:r>
-    </w:p>
-    <w:p>
-      <w:r>
-        <w:t>“npm init -y”</w:t>
+        <w:t xml:space="preserve">Save that file into an empty, then open a command line in that folder and run this to initialize a </w:t>
+      </w:r>
+      <w:proofErr w:type="spellStart"/>
+      <w:r>
+        <w:t>package.json</w:t>
+      </w:r>
+      <w:proofErr w:type="spellEnd"/>
+      <w:r>
+        <w:t xml:space="preserve"> file:</w:t>
+      </w:r>
+    </w:p>
+    <w:p>
+      <w:r>
+        <w:t>“</w:t>
+      </w:r>
+      <w:proofErr w:type="spellStart"/>
+      <w:proofErr w:type="gramStart"/>
+      <w:r>
+        <w:t>npm</w:t>
+      </w:r>
+      <w:proofErr w:type="spellEnd"/>
+      <w:proofErr w:type="gramEnd"/>
+      <w:r>
+        <w:t xml:space="preserve"> </w:t>
+      </w:r>
+      <w:proofErr w:type="spellStart"/>
+      <w:r>
+        <w:t>init</w:t>
+      </w:r>
+      <w:proofErr w:type="spellEnd"/>
+      <w:r>
+        <w:t xml:space="preserve"> -y”</w:t>
       </w:r>
     </w:p>
     <w:p>
@@ -1410,9 +2613,29 @@
       <w:r>
         <w:t>“</w:t>
       </w:r>
-      <w:r>
-        <w:t>npm install webgpu pngjs</w:t>
-      </w:r>
+      <w:proofErr w:type="spellStart"/>
+      <w:proofErr w:type="gramStart"/>
+      <w:r>
+        <w:t>npm</w:t>
+      </w:r>
+      <w:proofErr w:type="spellEnd"/>
+      <w:proofErr w:type="gramEnd"/>
+      <w:r>
+        <w:t xml:space="preserve"> install </w:t>
+      </w:r>
+      <w:proofErr w:type="spellStart"/>
+      <w:r>
+        <w:t>webgpu</w:t>
+      </w:r>
+      <w:proofErr w:type="spellEnd"/>
+      <w:r>
+        <w:t xml:space="preserve"> </w:t>
+      </w:r>
+      <w:proofErr w:type="spellStart"/>
+      <w:r>
+        <w:t>pngjs</w:t>
+      </w:r>
+      <w:proofErr w:type="spellEnd"/>
       <w:r>
         <w:t>”</w:t>
       </w:r>
@@ -1424,7 +2647,15 @@
     </w:p>
     <w:p>
       <w:r>
-        <w:t>“node example.js”</w:t>
+        <w:t>“</w:t>
+      </w:r>
+      <w:proofErr w:type="gramStart"/>
+      <w:r>
+        <w:t>node</w:t>
+      </w:r>
+      <w:proofErr w:type="gramEnd"/>
+      <w:r>
+        <w:t xml:space="preserve"> example.js”</w:t>
       </w:r>
     </w:p>
     <w:p>
@@ -1434,15 +2665,31 @@
     </w:p>
     <w:p>
       <w:r>
-        <w:t>If you wanted to check this into source control and share it with other people, the “node_modules” folder usually is not included in source control.  When a person pulls it out of source control without that folder, they can run this command to download the required node.js libraries:</w:t>
+        <w:lastRenderedPageBreak/>
+        <w:t>If you wanted to check this into source control and share it with other people, the “</w:t>
+      </w:r>
+      <w:proofErr w:type="spellStart"/>
+      <w:r>
+        <w:t>node_modules</w:t>
+      </w:r>
+      <w:proofErr w:type="spellEnd"/>
+      <w:r>
+        <w:t>” folder usually is not included in source control.  When a person pulls it out of source control without that folder, they can run this command to download the required node.js libraries:</w:t>
       </w:r>
     </w:p>
     <w:p>
       <w:r>
         <w:t>“</w:t>
       </w:r>
-      <w:r>
-        <w:t>npm install</w:t>
+      <w:proofErr w:type="spellStart"/>
+      <w:proofErr w:type="gramStart"/>
+      <w:r>
+        <w:t>npm</w:t>
+      </w:r>
+      <w:proofErr w:type="spellEnd"/>
+      <w:proofErr w:type="gramEnd"/>
+      <w:r>
+        <w:t xml:space="preserve"> install</w:t>
       </w:r>
       <w:r>
         <w:t>”</w:t>
@@ -1453,12 +2700,28 @@
         <w:pStyle w:val="Heading1"/>
       </w:pPr>
       <w:r>
-        <w:t>Running WebGPU Unit Tests</w:t>
-      </w:r>
-    </w:p>
-    <w:p>
-      <w:r>
-        <w:t xml:space="preserve">The first step is to generate the code for the WebGPU unit tests.  You do this by running </w:t>
+        <w:t xml:space="preserve">Running </w:t>
+      </w:r>
+      <w:proofErr w:type="spellStart"/>
+      <w:r>
+        <w:t>WebGPU</w:t>
+      </w:r>
+      <w:proofErr w:type="spellEnd"/>
+      <w:r>
+        <w:t xml:space="preserve"> Unit Tests</w:t>
+      </w:r>
+    </w:p>
+    <w:p>
+      <w:r>
+        <w:t xml:space="preserve">The first step is to generate the code for the </w:t>
+      </w:r>
+      <w:proofErr w:type="spellStart"/>
+      <w:r>
+        <w:t>WebGPU</w:t>
+      </w:r>
+      <w:proofErr w:type="spellEnd"/>
+      <w:r>
+        <w:t xml:space="preserve"> unit tests.  You do this by running </w:t>
       </w:r>
       <w:r>
         <w:t>MakeCode_UnitTests_WebGPU.bat</w:t>
@@ -1476,10 +2739,66 @@
           <w:b/>
           <w:bCs/>
         </w:rPr>
-        <w:t>_GeneratedCode\UnitTests\WebGPU\RunTests.py</w:t>
-      </w:r>
-      <w:r>
-        <w:t>.  The tests require node.js be installed.</w:t>
+        <w:t>_</w:t>
+      </w:r>
+      <w:proofErr w:type="spellStart"/>
+      <w:r>
+        <w:rPr>
+          <w:b/>
+          <w:bCs/>
+        </w:rPr>
+        <w:t>GeneratedCode</w:t>
+      </w:r>
+      <w:proofErr w:type="spellEnd"/>
+      <w:r>
+        <w:rPr>
+          <w:b/>
+          <w:bCs/>
+        </w:rPr>
+        <w:t>\</w:t>
+      </w:r>
+      <w:proofErr w:type="spellStart"/>
+      <w:r>
+        <w:rPr>
+          <w:b/>
+          <w:bCs/>
+        </w:rPr>
+        <w:t>UnitTests</w:t>
+      </w:r>
+      <w:proofErr w:type="spellEnd"/>
+      <w:r>
+        <w:rPr>
+          <w:b/>
+          <w:bCs/>
+        </w:rPr>
+        <w:t>\</w:t>
+      </w:r>
+      <w:proofErr w:type="spellStart"/>
+      <w:r>
+        <w:rPr>
+          <w:b/>
+          <w:bCs/>
+        </w:rPr>
+        <w:t>WebGPU</w:t>
+      </w:r>
+      <w:proofErr w:type="spellEnd"/>
+      <w:r>
+        <w:rPr>
+          <w:b/>
+          <w:bCs/>
+        </w:rPr>
+        <w:t>\RunTests.py</w:t>
+      </w:r>
+      <w:r>
+        <w:t xml:space="preserve">.  The tests require node.js </w:t>
+      </w:r>
+      <w:proofErr w:type="gramStart"/>
+      <w:r>
+        <w:t>be</w:t>
+      </w:r>
+      <w:proofErr w:type="gramEnd"/>
+      <w:r>
+        <w:t xml:space="preserve"> installed.</w:t>
       </w:r>
       <w:r>
         <w:t xml:space="preserve"> If the tests report only successes and no failures, the unit tests have passed.</w:t>
@@ -2397,7 +3716,6 @@
   <w:style w:type="character" w:default="1" w:styleId="DefaultParagraphFont">
     <w:name w:val="Default Paragraph Font"/>
     <w:uiPriority w:val="1"/>
-    <w:semiHidden/>
     <w:unhideWhenUsed/>
   </w:style>
   <w:style w:type="table" w:default="1" w:styleId="TableNormal">

</xml_diff>